<commit_message>
inseridos 2 novos parágrafos
</commit_message>
<xml_diff>
--- a/Manual.docx
+++ b/Manual.docx
@@ -1,6 +1,6 @@
 
 <file path=word/document.xml><?xml version="1.0" encoding="utf-8"?>
-<w:document xmlns:wpc="http://schemas.microsoft.com/office/word/2010/wordprocessingCanvas" xmlns:cx="http://schemas.microsoft.com/office/drawing/2014/chartex" xmlns:cx1="http://schemas.microsoft.com/office/drawing/2015/9/8/chartex" xmlns:cx2="http://schemas.microsoft.com/office/drawing/2015/10/21/chartex" xmlns:cx3="http://schemas.microsoft.com/office/drawing/2016/5/9/chartex" xmlns:cx4="http://schemas.microsoft.com/office/drawing/2016/5/10/chartex" xmlns:cx5="http://schemas.microsoft.com/office/drawing/2016/5/11/chartex" xmlns:cx6="http://schemas.microsoft.com/office/drawing/2016/5/12/chartex" xmlns:cx7="http://schemas.microsoft.com/office/drawing/2016/5/13/chartex" xmlns:cx8="http://schemas.microsoft.com/office/drawing/2016/5/14/chartex" xmlns:mc="http://schemas.openxmlformats.org/markup-compatibility/2006" xmlns:aink="http://schemas.microsoft.com/office/drawing/2016/ink" xmlns:am3d="http://schemas.microsoft.com/office/drawing/2017/model3d" xmlns:o="urn:schemas-microsoft-com:office:office" xmlns:r="http://schemas.openxmlformats.org/officeDocument/2006/relationships" xmlns:m="http://schemas.openxmlformats.org/officeDocument/2006/math" xmlns:v="urn:schemas-microsoft-com:vml" xmlns:wp14="http://schemas.microsoft.com/office/word/2010/wordprocessingDrawing" xmlns:wp="http://schemas.openxmlformats.org/drawingml/2006/wordprocessingDrawing" xmlns:w10="urn:schemas-microsoft-com:office:word" xmlns:w="http://schemas.openxmlformats.org/wordprocessingml/2006/main" xmlns:w14="http://schemas.microsoft.com/office/word/2010/wordml" xmlns:w15="http://schemas.microsoft.com/office/word/2012/wordml" xmlns:w16cex="http://schemas.microsoft.com/office/word/2018/wordml/cex" xmlns:w16cid="http://schemas.microsoft.com/office/word/2016/wordml/cid" xmlns:w16="http://schemas.microsoft.com/office/word/2018/wordml" xmlns:w16sdtdh="http://schemas.microsoft.com/office/word/2020/wordml/sdtdatahash" xmlns:w16se="http://schemas.microsoft.com/office/word/2015/wordml/symex" xmlns:wpg="http://schemas.microsoft.com/office/word/2010/wordprocessingGroup" xmlns:wpi="http://schemas.microsoft.com/office/word/2010/wordprocessingInk" xmlns:wne="http://schemas.microsoft.com/office/word/2006/wordml" xmlns:wps="http://schemas.microsoft.com/office/word/2010/wordprocessingShape" mc:Ignorable="w14 w15 w16se w16cid w16 w16cex w16sdtdh wp14">
+<w:document xmlns:wpc="http://schemas.microsoft.com/office/word/2010/wordprocessingCanvas" xmlns:cx="http://schemas.microsoft.com/office/drawing/2014/chartex" xmlns:cx1="http://schemas.microsoft.com/office/drawing/2015/9/8/chartex" xmlns:cx2="http://schemas.microsoft.com/office/drawing/2015/10/21/chartex" xmlns:cx3="http://schemas.microsoft.com/office/drawing/2016/5/9/chartex" xmlns:cx4="http://schemas.microsoft.com/office/drawing/2016/5/10/chartex" xmlns:cx5="http://schemas.microsoft.com/office/drawing/2016/5/11/chartex" xmlns:cx6="http://schemas.microsoft.com/office/drawing/2016/5/12/chartex" xmlns:cx7="http://schemas.microsoft.com/office/drawing/2016/5/13/chartex" xmlns:cx8="http://schemas.microsoft.com/office/drawing/2016/5/14/chartex" xmlns:mc="http://schemas.openxmlformats.org/markup-compatibility/2006" xmlns:aink="http://schemas.microsoft.com/office/drawing/2016/ink" xmlns:am3d="http://schemas.microsoft.com/office/drawing/2017/model3d" xmlns:o="urn:schemas-microsoft-com:office:office" xmlns:oel="http://schemas.microsoft.com/office/2019/extlst" xmlns:r="http://schemas.openxmlformats.org/officeDocument/2006/relationships" xmlns:m="http://schemas.openxmlformats.org/officeDocument/2006/math" xmlns:v="urn:schemas-microsoft-com:vml" xmlns:wp14="http://schemas.microsoft.com/office/word/2010/wordprocessingDrawing" xmlns:wp="http://schemas.openxmlformats.org/drawingml/2006/wordprocessingDrawing" xmlns:w10="urn:schemas-microsoft-com:office:word" xmlns:w="http://schemas.openxmlformats.org/wordprocessingml/2006/main" xmlns:w14="http://schemas.microsoft.com/office/word/2010/wordml" xmlns:w15="http://schemas.microsoft.com/office/word/2012/wordml" xmlns:w16cex="http://schemas.microsoft.com/office/word/2018/wordml/cex" xmlns:w16cid="http://schemas.microsoft.com/office/word/2016/wordml/cid" xmlns:w16="http://schemas.microsoft.com/office/word/2018/wordml" xmlns:w16sdtdh="http://schemas.microsoft.com/office/word/2020/wordml/sdtdatahash" xmlns:w16se="http://schemas.microsoft.com/office/word/2015/wordml/symex" xmlns:wpg="http://schemas.microsoft.com/office/word/2010/wordprocessingGroup" xmlns:wpi="http://schemas.microsoft.com/office/word/2010/wordprocessingInk" xmlns:wne="http://schemas.microsoft.com/office/word/2006/wordml" xmlns:wps="http://schemas.microsoft.com/office/word/2010/wordprocessingShape" mc:Ignorable="w14 w15 w16se w16cid w16 w16cex w16sdtdh wp14">
   <w:body>
     <w:p>
       <w:pPr>
@@ -248,13 +248,7 @@
               <w:t xml:space="preserve">– </w:t>
             </w:r>
             <w:r>
-              <w:t xml:space="preserve">na parte do desenho amostral o capítulo foca mais na indicação de fontes de informação. O conteúdo relativo </w:t>
-            </w:r>
-            <w:r>
-              <w:t xml:space="preserve">a </w:t>
-            </w:r>
-            <w:r>
-              <w:t>desenho amostral poderia ser contemplado em um curso de anilhamento</w:t>
+              <w:t>na parte do desenho amostral o capítulo foca mais na indicação de fontes de informação. O conteúdo relativo a desenho amostral poderia ser contemplado em um curso de anilhamento</w:t>
             </w:r>
             <w:r>
               <w:t xml:space="preserve"> a</w:t>
@@ -836,10 +830,7 @@
               <w:t>Técnicas de captura e marcação de aves limícolas</w:t>
             </w:r>
             <w:r>
-              <w:t xml:space="preserve"> - </w:t>
-            </w:r>
-            <w:r>
-              <w:t>talvez uma parte do conteúdo teórico do capítulo possa ser contemplada num curso básico... outros conteúdos específicos seriam melhor tratados em cursos intermediários e avançaddos, com demonstrações e práticas de campo.</w:t>
+              <w:t xml:space="preserve"> - talvez uma parte do conteúdo teórico do capítulo possa ser contemplada num curso básico... outros conteúdos específicos seriam melhor tratados em cursos intermediários e avançaddos, com demonstrações e práticas de campo.</w:t>
             </w:r>
           </w:p>
         </w:tc>
@@ -1032,6 +1023,174 @@
       <w:r>
         <w:t>CEMAVE/ICMBio</w:t>
       </w:r>
+    </w:p>
+    <w:p>
+      <w:pPr>
+        <w:spacing w:after="0"/>
+        <w:jc w:val="center"/>
+      </w:pPr>
+    </w:p>
+    <w:p>
+      <w:pPr>
+        <w:spacing w:after="0"/>
+        <w:jc w:val="center"/>
+      </w:pPr>
+    </w:p>
+    <w:p>
+      <w:pPr>
+        <w:spacing w:after="0"/>
+        <w:jc w:val="center"/>
+      </w:pPr>
+    </w:p>
+    <w:p>
+      <w:pPr>
+        <w:spacing w:after="0"/>
+        <w:jc w:val="center"/>
+      </w:pPr>
+    </w:p>
+    <w:p>
+      <w:pPr>
+        <w:spacing w:after="0"/>
+        <w:jc w:val="center"/>
+      </w:pPr>
+      <w:r>
+        <w:t>Inseridos dois novos parágrafos</w:t>
+      </w:r>
+    </w:p>
+    <w:p>
+      <w:pPr>
+        <w:spacing w:after="0"/>
+        <w:jc w:val="center"/>
+      </w:pPr>
+    </w:p>
+    <w:p>
+      <w:pPr>
+        <w:shd w:val="clear" w:color="auto" w:fill="FFFFFF"/>
+        <w:spacing w:after="150" w:line="360" w:lineRule="atLeast"/>
+        <w:outlineLvl w:val="1"/>
+        <w:rPr>
+          <w:rFonts w:ascii="DauphinPlain" w:eastAsia="Times New Roman" w:hAnsi="DauphinPlain" w:cs="Times New Roman"/>
+          <w:color w:val="000000"/>
+          <w:sz w:val="36"/>
+          <w:szCs w:val="36"/>
+          <w:lang w:eastAsia="pt-BR"/>
+        </w:rPr>
+      </w:pPr>
+      <w:r>
+        <w:rPr>
+          <w:rFonts w:ascii="DauphinPlain" w:eastAsia="Times New Roman" w:hAnsi="DauphinPlain" w:cs="Times New Roman"/>
+          <w:color w:val="000000"/>
+          <w:sz w:val="36"/>
+          <w:szCs w:val="36"/>
+          <w:lang w:eastAsia="pt-BR"/>
+        </w:rPr>
+        <w:t>What is Lorem Ipsum?</w:t>
+      </w:r>
+    </w:p>
+    <w:p>
+      <w:pPr>
+        <w:shd w:val="clear" w:color="auto" w:fill="FFFFFF"/>
+        <w:spacing w:after="0" w:line="240" w:lineRule="auto"/>
+        <w:jc w:val="both"/>
+        <w:rPr>
+          <w:rFonts w:ascii="Open Sans" w:eastAsia="Times New Roman" w:hAnsi="Open Sans" w:cs="Open Sans"/>
+          <w:color w:val="000000"/>
+          <w:sz w:val="21"/>
+          <w:szCs w:val="21"/>
+          <w:lang w:eastAsia="pt-BR"/>
+        </w:rPr>
+      </w:pPr>
+      <w:r>
+        <w:rPr>
+          <w:rFonts w:ascii="Open Sans" w:eastAsia="Times New Roman" w:hAnsi="Open Sans" w:cs="Open Sans"/>
+          <w:b/>
+          <w:bCs/>
+          <w:color w:val="000000"/>
+          <w:sz w:val="21"/>
+          <w:szCs w:val="21"/>
+          <w:lang w:eastAsia="pt-BR"/>
+        </w:rPr>
+        <w:t>Lorem Ipsum</w:t>
+      </w:r>
+      <w:r>
+        <w:rPr>
+          <w:rFonts w:ascii="Open Sans" w:eastAsia="Times New Roman" w:hAnsi="Open Sans" w:cs="Open Sans"/>
+          <w:color w:val="000000"/>
+          <w:sz w:val="21"/>
+          <w:szCs w:val="21"/>
+          <w:lang w:eastAsia="pt-BR"/>
+        </w:rPr>
+        <w:t> is simply dummy text of the printing and typesetting industry. Lorem Ipsum has been the industry's standard dummy text ever since the 1500s, when an unknown printer took a galley of type and scrambled it to make a type specimen book. It has survived not only five centuries, but also the leap into electronic typesetting, remaining essentially unchanged. It was popularised in the 1960s with the release of Letraset sheets containing Lorem Ipsum passages, and more recently with desktop publishing software like Aldus PageMaker including versions of Lorem Ipsum.</w:t>
+      </w:r>
+    </w:p>
+    <w:p>
+      <w:pPr>
+        <w:spacing w:after="0"/>
+        <w:jc w:val="center"/>
+      </w:pPr>
+    </w:p>
+    <w:p>
+      <w:pPr>
+        <w:pStyle w:val="Ttulo2"/>
+        <w:shd w:val="clear" w:color="auto" w:fill="FFFFFF"/>
+        <w:spacing w:before="0" w:beforeAutospacing="0" w:after="150" w:afterAutospacing="0" w:line="360" w:lineRule="atLeast"/>
+        <w:rPr>
+          <w:rFonts w:ascii="DauphinPlain" w:hAnsi="DauphinPlain"/>
+          <w:b w:val="0"/>
+          <w:bCs w:val="0"/>
+          <w:color w:val="000000"/>
+        </w:rPr>
+      </w:pPr>
+      <w:r>
+        <w:rPr>
+          <w:rFonts w:ascii="DauphinPlain" w:hAnsi="DauphinPlain"/>
+          <w:b w:val="0"/>
+          <w:bCs w:val="0"/>
+          <w:color w:val="000000"/>
+        </w:rPr>
+        <w:t>Where does it come from?</w:t>
+      </w:r>
+    </w:p>
+    <w:p>
+      <w:pPr>
+        <w:pStyle w:val="NormalWeb"/>
+        <w:shd w:val="clear" w:color="auto" w:fill="FFFFFF"/>
+        <w:spacing w:before="0" w:beforeAutospacing="0" w:after="225" w:afterAutospacing="0"/>
+        <w:jc w:val="both"/>
+        <w:rPr>
+          <w:rFonts w:ascii="Open Sans" w:hAnsi="Open Sans" w:cs="Open Sans"/>
+          <w:color w:val="000000"/>
+          <w:sz w:val="21"/>
+          <w:szCs w:val="21"/>
+        </w:rPr>
+      </w:pPr>
+      <w:r>
+        <w:rPr>
+          <w:rFonts w:ascii="Open Sans" w:hAnsi="Open Sans" w:cs="Open Sans"/>
+          <w:color w:val="000000"/>
+          <w:sz w:val="21"/>
+          <w:szCs w:val="21"/>
+        </w:rPr>
+        <w:t>Contrary to popular belief, Lorem Ipsum is not simply random text. It has roots in a piece of classical Latin literature from 45 BC, making it over 2000 years old. Richard McClintock, a Latin professor at Hampden-Sydney College in Virginia, looked up one of the more obscure Latin words, consectetur, from a Lorem Ipsum passage, and going through the cites of the word in classical literature, discovered the undoubtable source. Lorem Ipsum comes from sections 1.10.32 and 1.10.33 of "de Finibus Bonorum et Malorum" (The Extremes of Good and Evil) by Cicero, written in 45 BC. This book is a treatise on the theory of ethics, very popular during the Renaissance. The first line of Lorem Ipsum, "Lorem ipsum dolor sit amet..", comes from a line in section 1.10.32.</w:t>
+      </w:r>
+    </w:p>
+    <w:p>
+      <w:pPr>
+        <w:spacing w:after="0"/>
+        <w:jc w:val="center"/>
+      </w:pPr>
+    </w:p>
+    <w:p>
+      <w:pPr>
+        <w:spacing w:after="0"/>
+        <w:jc w:val="center"/>
+      </w:pPr>
+    </w:p>
+    <w:p>
+      <w:pPr>
+        <w:spacing w:after="0"/>
+        <w:jc w:val="center"/>
+      </w:pPr>
     </w:p>
     <w:p>
       <w:pPr>
@@ -1447,6 +1606,26 @@
     <w:name w:val="Normal"/>
     <w:qFormat/>
   </w:style>
+  <w:style w:type="paragraph" w:styleId="Ttulo2">
+    <w:name w:val="heading 2"/>
+    <w:basedOn w:val="Normal"/>
+    <w:link w:val="Ttulo2Char"/>
+    <w:uiPriority w:val="9"/>
+    <w:qFormat/>
+    <w:rsid w:val="00D0005E"/>
+    <w:pPr>
+      <w:spacing w:before="100" w:beforeAutospacing="1" w:after="100" w:afterAutospacing="1" w:line="240" w:lineRule="auto"/>
+      <w:outlineLvl w:val="1"/>
+    </w:pPr>
+    <w:rPr>
+      <w:rFonts w:ascii="Times New Roman" w:eastAsia="Times New Roman" w:hAnsi="Times New Roman" w:cs="Times New Roman"/>
+      <w:b/>
+      <w:bCs/>
+      <w:sz w:val="36"/>
+      <w:szCs w:val="36"/>
+      <w:lang w:eastAsia="pt-BR"/>
+    </w:rPr>
+  </w:style>
   <w:style w:type="character" w:default="1" w:styleId="Fontepargpadro">
     <w:name w:val="Default Paragraph Font"/>
     <w:uiPriority w:val="1"/>
@@ -1507,6 +1686,49 @@
         <w:insideV w:val="single" w:sz="4" w:space="0" w:color="auto"/>
       </w:tblBorders>
     </w:tblPr>
+  </w:style>
+  <w:style w:type="character" w:customStyle="1" w:styleId="Ttulo2Char">
+    <w:name w:val="Título 2 Char"/>
+    <w:basedOn w:val="Fontepargpadro"/>
+    <w:link w:val="Ttulo2"/>
+    <w:uiPriority w:val="9"/>
+    <w:rsid w:val="00D0005E"/>
+    <w:rPr>
+      <w:rFonts w:ascii="Times New Roman" w:eastAsia="Times New Roman" w:hAnsi="Times New Roman" w:cs="Times New Roman"/>
+      <w:b/>
+      <w:bCs/>
+      <w:sz w:val="36"/>
+      <w:szCs w:val="36"/>
+      <w:lang w:eastAsia="pt-BR"/>
+    </w:rPr>
+  </w:style>
+  <w:style w:type="paragraph" w:styleId="NormalWeb">
+    <w:name w:val="Normal (Web)"/>
+    <w:basedOn w:val="Normal"/>
+    <w:uiPriority w:val="99"/>
+    <w:semiHidden/>
+    <w:unhideWhenUsed/>
+    <w:rsid w:val="00D0005E"/>
+    <w:pPr>
+      <w:spacing w:before="100" w:beforeAutospacing="1" w:after="100" w:afterAutospacing="1" w:line="240" w:lineRule="auto"/>
+    </w:pPr>
+    <w:rPr>
+      <w:rFonts w:ascii="Times New Roman" w:eastAsia="Times New Roman" w:hAnsi="Times New Roman" w:cs="Times New Roman"/>
+      <w:sz w:val="24"/>
+      <w:szCs w:val="24"/>
+      <w:lang w:eastAsia="pt-BR"/>
+    </w:rPr>
+  </w:style>
+  <w:style w:type="character" w:styleId="Forte">
+    <w:name w:val="Strong"/>
+    <w:basedOn w:val="Fontepargpadro"/>
+    <w:uiPriority w:val="22"/>
+    <w:qFormat/>
+    <w:rsid w:val="00D0005E"/>
+    <w:rPr>
+      <w:b/>
+      <w:bCs/>
+    </w:rPr>
   </w:style>
 </w:styles>
 </file>

</xml_diff>

<commit_message>
Terceiro parágrafo inserido no ramo1
</commit_message>
<xml_diff>
--- a/Manual.docx
+++ b/Manual.docx
@@ -1302,6 +1302,86 @@
           </wp:inline>
         </w:drawing>
       </w:r>
+    </w:p>
+    <w:p>
+      <w:pPr>
+        <w:pStyle w:val="NormalWeb"/>
+        <w:shd w:val="clear" w:color="auto" w:fill="FFFFFF"/>
+        <w:spacing w:before="0" w:beforeAutospacing="0" w:after="225" w:afterAutospacing="0"/>
+        <w:jc w:val="both"/>
+      </w:pPr>
+    </w:p>
+    <w:p>
+      <w:pPr>
+        <w:pStyle w:val="NormalWeb"/>
+        <w:shd w:val="clear" w:color="auto" w:fill="FFFFFF"/>
+        <w:spacing w:before="0" w:beforeAutospacing="0" w:after="225" w:afterAutospacing="0"/>
+        <w:jc w:val="both"/>
+      </w:pPr>
+      <w:r>
+        <w:t>Novo paágrafo inserido no ramo 1</w:t>
+      </w:r>
+    </w:p>
+    <w:p>
+      <w:pPr>
+        <w:pStyle w:val="NormalWeb"/>
+        <w:shd w:val="clear" w:color="auto" w:fill="FFFFFF"/>
+        <w:spacing w:before="0" w:beforeAutospacing="0" w:after="225" w:afterAutospacing="0"/>
+        <w:jc w:val="both"/>
+      </w:pPr>
+    </w:p>
+    <w:p>
+      <w:pPr>
+        <w:pStyle w:val="Ttulo2"/>
+        <w:shd w:val="clear" w:color="auto" w:fill="FFFFFF"/>
+        <w:spacing w:before="0" w:beforeAutospacing="0" w:after="150" w:afterAutospacing="0" w:line="360" w:lineRule="atLeast"/>
+        <w:rPr>
+          <w:rFonts w:ascii="DauphinPlain" w:hAnsi="DauphinPlain"/>
+          <w:b w:val="0"/>
+          <w:bCs w:val="0"/>
+          <w:color w:val="000000"/>
+        </w:rPr>
+      </w:pPr>
+      <w:r>
+        <w:rPr>
+          <w:rFonts w:ascii="DauphinPlain" w:hAnsi="DauphinPlain"/>
+          <w:b w:val="0"/>
+          <w:bCs w:val="0"/>
+          <w:color w:val="000000"/>
+        </w:rPr>
+        <w:t>Why do we use it?</w:t>
+      </w:r>
+    </w:p>
+    <w:p>
+      <w:pPr>
+        <w:pStyle w:val="NormalWeb"/>
+        <w:shd w:val="clear" w:color="auto" w:fill="FFFFFF"/>
+        <w:spacing w:before="0" w:beforeAutospacing="0" w:after="225" w:afterAutospacing="0"/>
+        <w:jc w:val="both"/>
+        <w:rPr>
+          <w:rFonts w:ascii="Open Sans" w:hAnsi="Open Sans" w:cs="Open Sans"/>
+          <w:color w:val="000000"/>
+          <w:sz w:val="21"/>
+          <w:szCs w:val="21"/>
+        </w:rPr>
+      </w:pPr>
+      <w:r>
+        <w:rPr>
+          <w:rFonts w:ascii="Open Sans" w:hAnsi="Open Sans" w:cs="Open Sans"/>
+          <w:color w:val="000000"/>
+          <w:sz w:val="21"/>
+          <w:szCs w:val="21"/>
+        </w:rPr>
+        <w:t>It is a long established fact that a reader will be distracted by the readable content of a page when looking at its layout. The point of using Lorem Ipsum is that it has a more-or-less normal distribution of letters, as opposed to using 'Content here, content here', making it look like readable English. Many desktop publishing packages and web page editors now use Lorem Ipsum as their default model text, and a search for 'lorem ipsum' will uncover many web sites still in their infancy. Various versions have evolved over the years, sometimes by accident, sometimes on purpose (injected humour and the like).</w:t>
+      </w:r>
+    </w:p>
+    <w:p>
+      <w:pPr>
+        <w:pStyle w:val="NormalWeb"/>
+        <w:shd w:val="clear" w:color="auto" w:fill="FFFFFF"/>
+        <w:spacing w:before="0" w:beforeAutospacing="0" w:after="225" w:afterAutospacing="0"/>
+        <w:jc w:val="both"/>
+      </w:pPr>
     </w:p>
     <w:sectPr>
       <w:pgSz w:w="11906" w:h="16838"/>

</xml_diff>

<commit_message>
inserida nova figura após parágrafo 3
</commit_message>
<xml_diff>
--- a/Manual.docx
+++ b/Manual.docx
@@ -1373,6 +1373,107 @@
           <w:szCs w:val="21"/>
         </w:rPr>
         <w:t>It is a long established fact that a reader will be distracted by the readable content of a page when looking at its layout. The point of using Lorem Ipsum is that it has a more-or-less normal distribution of letters, as opposed to using 'Content here, content here', making it look like readable English. Many desktop publishing packages and web page editors now use Lorem Ipsum as their default model text, and a search for 'lorem ipsum' will uncover many web sites still in their infancy. Various versions have evolved over the years, sometimes by accident, sometimes on purpose (injected humour and the like).</w:t>
+      </w:r>
+    </w:p>
+    <w:p>
+      <w:pPr>
+        <w:pStyle w:val="NormalWeb"/>
+        <w:shd w:val="clear" w:color="auto" w:fill="FFFFFF"/>
+        <w:spacing w:before="0" w:beforeAutospacing="0" w:after="225" w:afterAutospacing="0"/>
+        <w:jc w:val="both"/>
+        <w:rPr>
+          <w:rFonts w:ascii="Open Sans" w:hAnsi="Open Sans" w:cs="Open Sans"/>
+          <w:color w:val="000000"/>
+          <w:sz w:val="21"/>
+          <w:szCs w:val="21"/>
+        </w:rPr>
+      </w:pPr>
+    </w:p>
+    <w:p>
+      <w:pPr>
+        <w:pStyle w:val="NormalWeb"/>
+        <w:shd w:val="clear" w:color="auto" w:fill="FFFFFF"/>
+        <w:spacing w:before="0" w:beforeAutospacing="0" w:after="225" w:afterAutospacing="0"/>
+        <w:jc w:val="both"/>
+        <w:rPr>
+          <w:rFonts w:ascii="Open Sans" w:hAnsi="Open Sans" w:cs="Open Sans"/>
+          <w:color w:val="000000"/>
+          <w:sz w:val="21"/>
+          <w:szCs w:val="21"/>
+        </w:rPr>
+      </w:pPr>
+      <w:r>
+        <w:rPr>
+          <w:rFonts w:ascii="Open Sans" w:hAnsi="Open Sans" w:cs="Open Sans"/>
+          <w:color w:val="000000"/>
+          <w:sz w:val="21"/>
+          <w:szCs w:val="21"/>
+        </w:rPr>
+        <w:t>Nova figura inserida após terceiro parágrafo</w:t>
+      </w:r>
+    </w:p>
+    <w:p>
+      <w:pPr>
+        <w:pStyle w:val="NormalWeb"/>
+        <w:shd w:val="clear" w:color="auto" w:fill="FFFFFF"/>
+        <w:spacing w:before="0" w:beforeAutospacing="0" w:after="225" w:afterAutospacing="0"/>
+        <w:jc w:val="both"/>
+        <w:rPr>
+          <w:rFonts w:ascii="Open Sans" w:hAnsi="Open Sans" w:cs="Open Sans"/>
+          <w:color w:val="000000"/>
+          <w:sz w:val="21"/>
+          <w:szCs w:val="21"/>
+        </w:rPr>
+      </w:pPr>
+      <w:r>
+        <w:rPr>
+          <w:rFonts w:ascii="Open Sans" w:hAnsi="Open Sans" w:cs="Open Sans"/>
+          <w:noProof/>
+          <w:color w:val="000000"/>
+          <w:sz w:val="21"/>
+          <w:szCs w:val="21"/>
+        </w:rPr>
+        <w:drawing>
+          <wp:inline distT="0" distB="0" distL="0" distR="0" wp14:anchorId="31CFA0A4" wp14:editId="790F86D4">
+            <wp:extent cx="4726656" cy="3544888"/>
+            <wp:effectExtent l="318" t="0" r="0" b="0"/>
+            <wp:docPr id="2" name="Imagem 2" descr="Texto, Carta&#10;&#10;Descrição gerada automaticamente"/>
+            <wp:cNvGraphicFramePr>
+              <a:graphicFrameLocks xmlns:a="http://schemas.openxmlformats.org/drawingml/2006/main" noChangeAspect="1"/>
+            </wp:cNvGraphicFramePr>
+            <a:graphic xmlns:a="http://schemas.openxmlformats.org/drawingml/2006/main">
+              <a:graphicData uri="http://schemas.openxmlformats.org/drawingml/2006/picture">
+                <pic:pic xmlns:pic="http://schemas.openxmlformats.org/drawingml/2006/picture">
+                  <pic:nvPicPr>
+                    <pic:cNvPr id="2" name="Imagem 2" descr="Texto, Carta&#10;&#10;Descrição gerada automaticamente"/>
+                    <pic:cNvPicPr/>
+                  </pic:nvPicPr>
+                  <pic:blipFill>
+                    <a:blip r:embed="rId5" cstate="print">
+                      <a:extLst>
+                        <a:ext uri="{28A0092B-C50C-407E-A947-70E740481C1C}">
+                          <a14:useLocalDpi xmlns:a14="http://schemas.microsoft.com/office/drawing/2010/main" val="0"/>
+                        </a:ext>
+                      </a:extLst>
+                    </a:blip>
+                    <a:stretch>
+                      <a:fillRect/>
+                    </a:stretch>
+                  </pic:blipFill>
+                  <pic:spPr>
+                    <a:xfrm rot="5400000">
+                      <a:off x="0" y="0"/>
+                      <a:ext cx="4729851" cy="3547284"/>
+                    </a:xfrm>
+                    <a:prstGeom prst="rect">
+                      <a:avLst/>
+                    </a:prstGeom>
+                  </pic:spPr>
+                </pic:pic>
+              </a:graphicData>
+            </a:graphic>
+          </wp:inline>
+        </w:drawing>
       </w:r>
     </w:p>
     <w:p>

</xml_diff>

<commit_message>
inserido um novo parágrafo ao final
</commit_message>
<xml_diff>
--- a/Manual.docx
+++ b/Manual.docx
@@ -1474,6 +1474,94 @@
             </a:graphic>
           </wp:inline>
         </w:drawing>
+      </w:r>
+    </w:p>
+    <w:p>
+      <w:pPr>
+        <w:pStyle w:val="NormalWeb"/>
+        <w:shd w:val="clear" w:color="auto" w:fill="FFFFFF"/>
+        <w:spacing w:before="0" w:beforeAutospacing="0" w:after="225" w:afterAutospacing="0"/>
+        <w:jc w:val="both"/>
+      </w:pPr>
+    </w:p>
+    <w:p>
+      <w:pPr>
+        <w:pStyle w:val="NormalWeb"/>
+        <w:shd w:val="clear" w:color="auto" w:fill="FFFFFF"/>
+        <w:spacing w:before="0" w:beforeAutospacing="0" w:after="225" w:afterAutospacing="0"/>
+        <w:jc w:val="both"/>
+      </w:pPr>
+    </w:p>
+    <w:p>
+      <w:pPr>
+        <w:pStyle w:val="NormalWeb"/>
+        <w:shd w:val="clear" w:color="auto" w:fill="FFFFFF"/>
+        <w:spacing w:before="0" w:beforeAutospacing="0" w:after="225" w:afterAutospacing="0"/>
+        <w:jc w:val="both"/>
+      </w:pPr>
+    </w:p>
+    <w:p>
+      <w:pPr>
+        <w:pStyle w:val="NormalWeb"/>
+        <w:shd w:val="clear" w:color="auto" w:fill="FFFFFF"/>
+        <w:spacing w:before="0" w:beforeAutospacing="0" w:after="225" w:afterAutospacing="0"/>
+        <w:jc w:val="both"/>
+      </w:pPr>
+      <w:r>
+        <w:t>Novo Parágrafo</w:t>
+      </w:r>
+    </w:p>
+    <w:p>
+      <w:pPr>
+        <w:pStyle w:val="NormalWeb"/>
+        <w:shd w:val="clear" w:color="auto" w:fill="FFFFFF"/>
+        <w:spacing w:before="0" w:beforeAutospacing="0" w:after="225" w:afterAutospacing="0"/>
+        <w:jc w:val="both"/>
+      </w:pPr>
+    </w:p>
+    <w:p>
+      <w:pPr>
+        <w:pStyle w:val="Ttulo2"/>
+        <w:shd w:val="clear" w:color="auto" w:fill="FFFFFF"/>
+        <w:spacing w:before="0" w:beforeAutospacing="0" w:after="150" w:afterAutospacing="0" w:line="360" w:lineRule="atLeast"/>
+        <w:rPr>
+          <w:rFonts w:ascii="DauphinPlain" w:hAnsi="DauphinPlain"/>
+          <w:b w:val="0"/>
+          <w:bCs w:val="0"/>
+          <w:color w:val="000000"/>
+        </w:rPr>
+      </w:pPr>
+      <w:r>
+        <w:rPr>
+          <w:rFonts w:ascii="DauphinPlain" w:hAnsi="DauphinPlain"/>
+          <w:b w:val="0"/>
+          <w:bCs w:val="0"/>
+          <w:color w:val="000000"/>
+        </w:rPr>
+        <w:t>Where can I get some?</w:t>
+      </w:r>
+    </w:p>
+    <w:p>
+      <w:pPr>
+        <w:pStyle w:val="NormalWeb"/>
+        <w:shd w:val="clear" w:color="auto" w:fill="FFFFFF"/>
+        <w:spacing w:before="0" w:beforeAutospacing="0" w:after="225" w:afterAutospacing="0"/>
+        <w:jc w:val="both"/>
+        <w:rPr>
+          <w:rFonts w:ascii="Open Sans" w:hAnsi="Open Sans" w:cs="Open Sans"/>
+          <w:color w:val="000000"/>
+          <w:sz w:val="21"/>
+          <w:szCs w:val="21"/>
+        </w:rPr>
+      </w:pPr>
+      <w:r>
+        <w:rPr>
+          <w:rFonts w:ascii="Open Sans" w:hAnsi="Open Sans" w:cs="Open Sans"/>
+          <w:color w:val="000000"/>
+          <w:sz w:val="21"/>
+          <w:szCs w:val="21"/>
+        </w:rPr>
+        <w:t>There are many variations of passages of Lorem Ipsum available, but the majority have suffered alteration in some form, by injected humour, or randomised words which don't look even slightly believable. If you are going to use a passage of Lorem Ipsum, you need to be sure there isn't anything embarrassing hidden in the middle of text. All the Lorem Ipsum generators on the Internet tend to repeat predefined chunks as necessary, making this the first true generator on the Internet. It uses a dictionary of over 200 Latin words, combined with a handful of model sentence structures, to generate Lorem Ipsum which looks reasonable. The generated Lorem Ipsum is therefore always free from repetition, injected humour, or non-characteristic words etc.</w:t>
       </w:r>
     </w:p>
     <w:p>

</xml_diff>